<commit_message>
Update PLOS Genetics response.docx
</commit_message>
<xml_diff>
--- a/PLOS Genetics response.docx
+++ b/PLOS Genetics response.docx
@@ -515,15 +515,639 @@
     </w:p>
     <w:p/>
     <w:p>
-      <w:r>
-        <w:rPr>
-          <w:highlight w:val="yellow"/>
-        </w:rPr>
-        <w:t>XXX</w:t>
-      </w:r>
+      <w:pPr>
+        <w:rPr>
+          <w:highlight w:val="yellow"/>
+        </w:rPr>
+      </w:pPr>
+      <w:r>
+        <w:rPr>
+          <w:highlight w:val="yellow"/>
+        </w:rPr>
+        <w:t>XXX</w:t>
+      </w:r>
+    </w:p>
+    <w:p>
+      <w:pPr>
+        <w:rPr>
+          <w:b/>
+        </w:rPr>
+      </w:pPr>
+      <w:r>
+        <w:rPr>
+          <w:b/>
+        </w:rPr>
+        <w:lastRenderedPageBreak/>
+        <w:t>Reviewer 3</w:t>
+      </w:r>
+    </w:p>
+    <w:p/>
+    <w:p>
+      <w:r>
+        <w:t>My main concern about the paper is that not enough attention is devoted to the underlying</w:t>
+      </w:r>
+      <w:r>
+        <w:br/>
+        <w:t>HMM model, and to the differences in results between models with and without polyploidy.</w:t>
+      </w:r>
+      <w:r>
+        <w:br/>
+        <w:t>Although the model is explained in an earlier publication (Blackmon et al. 2019), the current</w:t>
+      </w:r>
+      <w:r>
+        <w:br/>
+        <w:t>manuscript would perhaps be easier to understand for the reader if at least a minimal</w:t>
+      </w:r>
+      <w:r>
+        <w:br/>
+        <w:t>conceptual schematic was provided, showing how the eight parameters of the full model are</w:t>
+      </w:r>
+      <w:r>
+        <w:br/>
+        <w:t>related to each other.</w:t>
+      </w:r>
+    </w:p>
+    <w:p/>
+    <w:p>
+      <w:r>
+        <w:rPr>
+          <w:highlight w:val="yellow"/>
+        </w:rPr>
+        <w:t>XXX</w:t>
+      </w:r>
+    </w:p>
+    <w:p/>
+    <w:p>
+      <w:r>
+        <w:t>In the order-level analysis, the exclusion of the polyploidy parameter</w:t>
+      </w:r>
+      <w:r>
+        <w:br/>
+        <w:t>leads to an opposite conclusion. The basic reason for it seems obvious and there is some</w:t>
+      </w:r>
+      <w:r>
+        <w:br/>
+        <w:t>discussion in lines 185-193. However, what is the relation between size of a clade, rate of</w:t>
+      </w:r>
+      <w:r>
+        <w:br/>
+        <w:t>polyploidy and number of chromosomes?</w:t>
+      </w:r>
+    </w:p>
+    <w:p/>
+    <w:p>
+      <w:r>
+        <w:rPr>
+          <w:highlight w:val="yellow"/>
+        </w:rPr>
+        <w:t>XXX</w:t>
+      </w:r>
+    </w:p>
+    <w:p/>
+    <w:p>
+      <w:r>
+        <w:t>Lines 188: “Even a small number of polyploidy events</w:t>
+      </w:r>
+      <w:r>
+        <w:br/>
+        <w:t>[…] could lead to much higher variance […]” – how small and how much higher?</w:t>
+      </w:r>
+      <w:r>
+        <w:br/>
+        <w:t>Furthermore, as multiple alternative explanations are provided in the Discussion, how difficult</w:t>
+      </w:r>
+      <w:r>
+        <w:br/>
+        <w:t>would it be to incorporate them into the current model? Since the authors offer “a way</w:t>
+      </w:r>
+      <w:r>
+        <w:br/>
+        <w:t>forward” (line 223 how close are we to evaluating other factors discussed? Are the data there?</w:t>
+      </w:r>
+    </w:p>
+    <w:p/>
+    <w:p>
+      <w:r>
+        <w:rPr>
+          <w:highlight w:val="yellow"/>
+        </w:rPr>
+        <w:t>XXX</w:t>
+      </w:r>
+    </w:p>
+    <w:p/>
+    <w:p>
+      <w:pPr>
+        <w:rPr>
+          <w:rFonts w:ascii="Times New Roman" w:eastAsia="Times New Roman" w:hAnsi="Times New Roman" w:cs="Times New Roman"/>
+        </w:rPr>
+      </w:pPr>
+      <w:r>
+        <w:rPr>
+          <w:rFonts w:ascii="Arial" w:eastAsia="Times New Roman" w:hAnsi="Arial" w:cs="Arial"/>
+          <w:color w:val="222222"/>
+          <w:shd w:val="clear" w:color="auto" w:fill="FFFFFF"/>
+        </w:rPr>
+        <w:t>4,393 are many species, but not that many among insects. How well are different clades</w:t>
+      </w:r>
+      <w:r>
+        <w:rPr>
+          <w:rFonts w:ascii="Arial" w:eastAsia="Times New Roman" w:hAnsi="Arial" w:cs="Arial"/>
+          <w:color w:val="222222"/>
+        </w:rPr>
+        <w:br/>
+      </w:r>
+      <w:r>
+        <w:rPr>
+          <w:rFonts w:ascii="Arial" w:eastAsia="Times New Roman" w:hAnsi="Arial" w:cs="Arial"/>
+          <w:color w:val="222222"/>
+          <w:shd w:val="clear" w:color="auto" w:fill="FFFFFF"/>
+        </w:rPr>
+        <w:t>represented? Is the distribution of sampled species relatively even across the</w:t>
+      </w:r>
+      <w:r>
+        <w:rPr>
+          <w:rFonts w:ascii="Arial" w:eastAsia="Times New Roman" w:hAnsi="Arial" w:cs="Arial"/>
+          <w:color w:val="222222"/>
+        </w:rPr>
+        <w:br/>
+      </w:r>
+      <w:r>
+        <w:rPr>
+          <w:rFonts w:ascii="Arial" w:eastAsia="Times New Roman" w:hAnsi="Arial" w:cs="Arial"/>
+          <w:color w:val="222222"/>
+          <w:shd w:val="clear" w:color="auto" w:fill="FFFFFF"/>
+        </w:rPr>
+        <w:t>phylogeny? Just something to clarify.</w:t>
+      </w:r>
+    </w:p>
+    <w:p/>
+    <w:p>
+      <w:pPr>
+        <w:rPr>
+          <w:highlight w:val="yellow"/>
+        </w:rPr>
+      </w:pPr>
+      <w:r>
+        <w:rPr>
+          <w:highlight w:val="yellow"/>
+        </w:rPr>
+        <w:t>XXX</w:t>
+      </w:r>
+    </w:p>
+    <w:p/>
+    <w:p>
+      <w:pPr>
+        <w:rPr>
+          <w:rFonts w:ascii="Times New Roman" w:eastAsia="Times New Roman" w:hAnsi="Times New Roman" w:cs="Times New Roman"/>
+        </w:rPr>
+      </w:pPr>
+      <w:r>
+        <w:rPr>
+          <w:rFonts w:ascii="Arial" w:eastAsia="Times New Roman" w:hAnsi="Arial" w:cs="Arial"/>
+          <w:color w:val="222222"/>
+          <w:shd w:val="clear" w:color="auto" w:fill="FFFFFF"/>
+        </w:rPr>
+        <w:t>line 101: what is the extent of difference between the two phylogenies? “Some clades”</w:t>
+      </w:r>
+      <w:r>
+        <w:rPr>
+          <w:rFonts w:ascii="Arial" w:eastAsia="Times New Roman" w:hAnsi="Arial" w:cs="Arial"/>
+          <w:color w:val="222222"/>
+        </w:rPr>
+        <w:br/>
+      </w:r>
+      <w:r>
+        <w:rPr>
+          <w:rFonts w:ascii="Arial" w:eastAsia="Times New Roman" w:hAnsi="Arial" w:cs="Arial"/>
+          <w:color w:val="222222"/>
+          <w:shd w:val="clear" w:color="auto" w:fill="FFFFFF"/>
+        </w:rPr>
+        <w:t>is vague.</w:t>
+      </w:r>
+    </w:p>
+    <w:p/>
+    <w:p>
+      <w:r>
+        <w:rPr>
+          <w:highlight w:val="yellow"/>
+        </w:rPr>
+        <w:t>XXX</w:t>
+      </w:r>
+    </w:p>
+    <w:p/>
+    <w:p>
+      <w:pPr>
+        <w:rPr>
+          <w:rFonts w:ascii="Times New Roman" w:eastAsia="Times New Roman" w:hAnsi="Times New Roman" w:cs="Times New Roman"/>
+        </w:rPr>
+      </w:pPr>
+      <w:r>
+        <w:rPr>
+          <w:rFonts w:ascii="Arial" w:eastAsia="Times New Roman" w:hAnsi="Arial" w:cs="Arial"/>
+          <w:color w:val="222222"/>
+          <w:shd w:val="clear" w:color="auto" w:fill="FFFFFF"/>
+        </w:rPr>
+        <w:t>Line 132-144: when discussing “</w:t>
+      </w:r>
+      <w:proofErr w:type="spellStart"/>
+      <w:r>
+        <w:rPr>
+          <w:rFonts w:ascii="Arial" w:eastAsia="Times New Roman" w:hAnsi="Arial" w:cs="Arial"/>
+          <w:color w:val="222222"/>
+          <w:shd w:val="clear" w:color="auto" w:fill="FFFFFF"/>
+        </w:rPr>
+        <w:t>intermdiate</w:t>
+      </w:r>
+      <w:proofErr w:type="spellEnd"/>
+      <w:r>
+        <w:rPr>
+          <w:rFonts w:ascii="Arial" w:eastAsia="Times New Roman" w:hAnsi="Arial" w:cs="Arial"/>
+          <w:color w:val="222222"/>
+          <w:shd w:val="clear" w:color="auto" w:fill="FFFFFF"/>
+        </w:rPr>
+        <w:t>”, “lower” and so on rates, why not report</w:t>
+      </w:r>
+      <w:r>
+        <w:rPr>
+          <w:rFonts w:ascii="Arial" w:eastAsia="Times New Roman" w:hAnsi="Arial" w:cs="Arial"/>
+          <w:color w:val="222222"/>
+        </w:rPr>
+        <w:br/>
+      </w:r>
+      <w:r>
+        <w:rPr>
+          <w:rFonts w:ascii="Arial" w:eastAsia="Times New Roman" w:hAnsi="Arial" w:cs="Arial"/>
+          <w:color w:val="222222"/>
+          <w:shd w:val="clear" w:color="auto" w:fill="FFFFFF"/>
+        </w:rPr>
+        <w:t>the means and/or confidence intervals of those?</w:t>
+      </w:r>
+    </w:p>
+    <w:p/>
+    <w:p>
+      <w:r>
+        <w:rPr>
+          <w:highlight w:val="yellow"/>
+        </w:rPr>
+        <w:t>XXX</w:t>
+      </w:r>
+    </w:p>
+    <w:p/>
+    <w:p>
+      <w:pPr>
+        <w:rPr>
+          <w:rFonts w:ascii="Times New Roman" w:eastAsia="Times New Roman" w:hAnsi="Times New Roman" w:cs="Times New Roman"/>
+        </w:rPr>
+      </w:pPr>
+      <w:r>
+        <w:rPr>
+          <w:rFonts w:ascii="Arial" w:eastAsia="Times New Roman" w:hAnsi="Arial" w:cs="Arial"/>
+          <w:color w:val="222222"/>
+          <w:shd w:val="clear" w:color="auto" w:fill="FFFFFF"/>
+        </w:rPr>
+        <w:t>Line 133: why is 20 the cutoff?</w:t>
+      </w:r>
+    </w:p>
+    <w:p/>
+    <w:p>
+      <w:r>
+        <w:rPr>
+          <w:highlight w:val="yellow"/>
+        </w:rPr>
+        <w:lastRenderedPageBreak/>
+        <w:t>XXX</w:t>
+      </w:r>
+    </w:p>
+    <w:p/>
+    <w:p>
+      <w:pPr>
+        <w:rPr>
+          <w:rFonts w:ascii="Times New Roman" w:eastAsia="Times New Roman" w:hAnsi="Times New Roman" w:cs="Times New Roman"/>
+        </w:rPr>
+      </w:pPr>
+      <w:r>
+        <w:rPr>
+          <w:rFonts w:ascii="Arial" w:eastAsia="Times New Roman" w:hAnsi="Arial" w:cs="Arial"/>
+          <w:color w:val="222222"/>
+          <w:shd w:val="clear" w:color="auto" w:fill="FFFFFF"/>
+        </w:rPr>
+        <w:t xml:space="preserve">line 143 </w:t>
+      </w:r>
+      <w:proofErr w:type="spellStart"/>
+      <w:r>
+        <w:rPr>
+          <w:rFonts w:ascii="Arial" w:eastAsia="Times New Roman" w:hAnsi="Arial" w:cs="Arial"/>
+          <w:color w:val="222222"/>
+          <w:shd w:val="clear" w:color="auto" w:fill="FFFFFF"/>
+        </w:rPr>
+        <w:t>takeN</w:t>
+      </w:r>
+      <w:proofErr w:type="spellEnd"/>
+    </w:p>
+    <w:p/>
+    <w:p>
+      <w:r>
+        <w:rPr>
+          <w:highlight w:val="yellow"/>
+        </w:rPr>
+        <w:t>XXX</w:t>
+      </w:r>
+    </w:p>
+    <w:p/>
+    <w:p>
+      <w:pPr>
+        <w:rPr>
+          <w:rFonts w:ascii="Times New Roman" w:eastAsia="Times New Roman" w:hAnsi="Times New Roman" w:cs="Times New Roman"/>
+        </w:rPr>
+      </w:pPr>
+      <w:r>
+        <w:rPr>
+          <w:rFonts w:ascii="Arial" w:eastAsia="Times New Roman" w:hAnsi="Arial" w:cs="Arial"/>
+          <w:color w:val="222222"/>
+          <w:shd w:val="clear" w:color="auto" w:fill="FFFFFF"/>
+        </w:rPr>
+        <w:t xml:space="preserve">line 236: </w:t>
+      </w:r>
+      <w:proofErr w:type="gramStart"/>
+      <w:r>
+        <w:rPr>
+          <w:rFonts w:ascii="Arial" w:eastAsia="Times New Roman" w:hAnsi="Arial" w:cs="Arial"/>
+          <w:color w:val="222222"/>
+          <w:shd w:val="clear" w:color="auto" w:fill="FFFFFF"/>
+        </w:rPr>
+        <w:t>a 100 trees</w:t>
+      </w:r>
+      <w:proofErr w:type="gramEnd"/>
+      <w:r>
+        <w:rPr>
+          <w:rFonts w:ascii="Arial" w:eastAsia="Times New Roman" w:hAnsi="Arial" w:cs="Arial"/>
+          <w:color w:val="222222"/>
+          <w:shd w:val="clear" w:color="auto" w:fill="FFFFFF"/>
+        </w:rPr>
+        <w:t xml:space="preserve"> is not many for a posterior. How much variability Is there among</w:t>
+      </w:r>
+      <w:r>
+        <w:rPr>
+          <w:rFonts w:ascii="Arial" w:eastAsia="Times New Roman" w:hAnsi="Arial" w:cs="Arial"/>
+          <w:color w:val="222222"/>
+        </w:rPr>
+        <w:br/>
+      </w:r>
+      <w:r>
+        <w:rPr>
+          <w:rFonts w:ascii="Arial" w:eastAsia="Times New Roman" w:hAnsi="Arial" w:cs="Arial"/>
+          <w:color w:val="222222"/>
+          <w:shd w:val="clear" w:color="auto" w:fill="FFFFFF"/>
+        </w:rPr>
+        <w:t>them?</w:t>
+      </w:r>
+    </w:p>
+    <w:p/>
+    <w:p>
+      <w:r>
+        <w:rPr>
+          <w:highlight w:val="yellow"/>
+        </w:rPr>
+        <w:t>XXX</w:t>
+      </w:r>
+    </w:p>
+    <w:p/>
+    <w:p>
+      <w:pPr>
+        <w:rPr>
+          <w:rFonts w:ascii="Times New Roman" w:eastAsia="Times New Roman" w:hAnsi="Times New Roman" w:cs="Times New Roman"/>
+        </w:rPr>
+      </w:pPr>
+      <w:r>
+        <w:rPr>
+          <w:rFonts w:ascii="Arial" w:eastAsia="Times New Roman" w:hAnsi="Arial" w:cs="Arial"/>
+          <w:color w:val="222222"/>
+          <w:shd w:val="clear" w:color="auto" w:fill="FFFFFF"/>
+        </w:rPr>
+        <w:t>Lines 260-265: if high rates are not “biologically realistic” (BTW – is there a reference for</w:t>
+      </w:r>
+      <w:r>
+        <w:rPr>
+          <w:rFonts w:ascii="Arial" w:eastAsia="Times New Roman" w:hAnsi="Arial" w:cs="Arial"/>
+          <w:color w:val="222222"/>
+        </w:rPr>
+        <w:br/>
+      </w:r>
+      <w:r>
+        <w:rPr>
+          <w:rFonts w:ascii="Arial" w:eastAsia="Times New Roman" w:hAnsi="Arial" w:cs="Arial"/>
+          <w:color w:val="222222"/>
+          <w:shd w:val="clear" w:color="auto" w:fill="FFFFFF"/>
+        </w:rPr>
+        <w:t>this assumption?), why not limit the uniform prior to low rate values?</w:t>
+      </w:r>
+    </w:p>
+    <w:p/>
+    <w:p>
+      <w:pPr>
+        <w:rPr>
+          <w:highlight w:val="yellow"/>
+        </w:rPr>
+      </w:pPr>
+      <w:r>
+        <w:rPr>
+          <w:highlight w:val="yellow"/>
+        </w:rPr>
+        <w:t>XXX</w:t>
+      </w:r>
+    </w:p>
+    <w:p/>
+    <w:p>
+      <w:pPr>
+        <w:rPr>
+          <w:rFonts w:ascii="Times New Roman" w:eastAsia="Times New Roman" w:hAnsi="Times New Roman" w:cs="Times New Roman"/>
+        </w:rPr>
+      </w:pPr>
+      <w:r>
+        <w:rPr>
+          <w:rFonts w:ascii="Arial" w:eastAsia="Times New Roman" w:hAnsi="Arial" w:cs="Arial"/>
+          <w:color w:val="222222"/>
+          <w:shd w:val="clear" w:color="auto" w:fill="FFFFFF"/>
+        </w:rPr>
+        <w:t>Line 291: perhaps should be: “…statistic, where …”</w:t>
+      </w:r>
+    </w:p>
+    <w:p/>
+    <w:p>
+      <w:r>
+        <w:rPr>
+          <w:highlight w:val="yellow"/>
+        </w:rPr>
+        <w:t>XXX</w:t>
+      </w:r>
+    </w:p>
+    <w:p/>
+    <w:p>
+      <w:pPr>
+        <w:rPr>
+          <w:rFonts w:ascii="Times New Roman" w:eastAsia="Times New Roman" w:hAnsi="Times New Roman" w:cs="Times New Roman"/>
+        </w:rPr>
+      </w:pPr>
+      <w:r>
+        <w:rPr>
+          <w:rFonts w:ascii="Arial" w:eastAsia="Times New Roman" w:hAnsi="Arial" w:cs="Arial"/>
+          <w:color w:val="222222"/>
+          <w:shd w:val="clear" w:color="auto" w:fill="FFFFFF"/>
+        </w:rPr>
+        <w:t>Line 293 – monocentric clades evolve slower?</w:t>
+      </w:r>
+    </w:p>
+    <w:p/>
+    <w:p>
+      <w:r>
+        <w:rPr>
+          <w:highlight w:val="yellow"/>
+        </w:rPr>
+        <w:t>XXX</w:t>
+      </w:r>
+    </w:p>
+    <w:p/>
+    <w:p>
+      <w:r>
+        <w:t>The authors should be commended for reproducibility of the analysis. However, everything</w:t>
+      </w:r>
+      <w:r>
+        <w:br/>
+        <w:t xml:space="preserve">hinges on the R package </w:t>
+      </w:r>
+      <w:proofErr w:type="spellStart"/>
+      <w:r>
+        <w:t>chromePlus</w:t>
+      </w:r>
+      <w:proofErr w:type="spellEnd"/>
+      <w:r>
+        <w:t>. Yet its repository</w:t>
+      </w:r>
+      <w:r>
+        <w:br/>
+        <w:t>(</w:t>
+      </w:r>
+      <w:hyperlink r:id="rId4" w:tgtFrame="_blank" w:history="1">
+        <w:r>
+          <w:rPr>
+            <w:rStyle w:val="Hyperlink"/>
+          </w:rPr>
+          <w:t>https://urldefense.com/v3/__https://github.com/coleoguy/chromePlus__;!!KwNVnqRv!SJMwQ5KcSvFhwbhRc3AQzSw3KnfRZl7MAxncX6NYuNJuNVYfl3Gq6g1fb38SNsp-$</w:t>
+        </w:r>
+      </w:hyperlink>
+      <w:r>
+        <w:t> ) states “This package is in the early stages of</w:t>
+      </w:r>
+      <w:r>
+        <w:br/>
+        <w:t>development and should not be used for any analysis at this point.” Not encouraging!</w:t>
+      </w:r>
+    </w:p>
+    <w:p/>
+    <w:p>
+      <w:r>
+        <w:rPr>
+          <w:highlight w:val="yellow"/>
+        </w:rPr>
+        <w:t>XXX</w:t>
+      </w:r>
+    </w:p>
+    <w:p/>
+    <w:p>
+      <w:pPr>
+        <w:rPr>
+          <w:rFonts w:ascii="Times New Roman" w:eastAsia="Times New Roman" w:hAnsi="Times New Roman" w:cs="Times New Roman"/>
+        </w:rPr>
+      </w:pPr>
+      <w:r>
+        <w:rPr>
+          <w:rFonts w:ascii="Arial" w:eastAsia="Times New Roman" w:hAnsi="Arial" w:cs="Arial"/>
+          <w:color w:val="222222"/>
+          <w:shd w:val="clear" w:color="auto" w:fill="FFFFFF"/>
+        </w:rPr>
+        <w:t xml:space="preserve">100 trees </w:t>
+      </w:r>
+      <w:proofErr w:type="gramStart"/>
+      <w:r>
+        <w:rPr>
+          <w:rFonts w:ascii="Arial" w:eastAsia="Times New Roman" w:hAnsi="Arial" w:cs="Arial"/>
+          <w:color w:val="222222"/>
+          <w:shd w:val="clear" w:color="auto" w:fill="FFFFFF"/>
+        </w:rPr>
+        <w:t>is</w:t>
+      </w:r>
+      <w:proofErr w:type="gramEnd"/>
+      <w:r>
+        <w:rPr>
+          <w:rFonts w:ascii="Arial" w:eastAsia="Times New Roman" w:hAnsi="Arial" w:cs="Arial"/>
+          <w:color w:val="222222"/>
+          <w:shd w:val="clear" w:color="auto" w:fill="FFFFFF"/>
+        </w:rPr>
+        <w:t xml:space="preserve"> not much for posterior: how much variability was there in those anyway?</w:t>
+      </w:r>
+    </w:p>
+    <w:p/>
+    <w:p>
+      <w:pPr>
+        <w:rPr>
+          <w:highlight w:val="yellow"/>
+        </w:rPr>
+      </w:pPr>
+      <w:r>
+        <w:rPr>
+          <w:highlight w:val="yellow"/>
+        </w:rPr>
+        <w:t>XXX</w:t>
+      </w:r>
+    </w:p>
+    <w:p/>
+    <w:p>
+      <w:r>
+        <w:t>In terms of methods and data, the paper relies heavily on previous work by the same authors</w:t>
+      </w:r>
+      <w:r>
+        <w:br/>
+        <w:t>(references 5, 6). This is fine, but especially when it comes to the Markov model, a little more</w:t>
+      </w:r>
+      <w:r>
+        <w:br/>
+        <w:t>information on the guiding principles behind the model would be helpful to the reader.</w:t>
+      </w:r>
+      <w:r>
+        <w:br/>
+        <w:t>Incidentally, the website for the R package containing the statistical model states “This</w:t>
+      </w:r>
+      <w:r>
+        <w:br/>
+        <w:t>package is in the early stages of development and should not be used for any analysis</w:t>
+      </w:r>
+      <w:r>
+        <w:br/>
+        <w:t>at this point.”, which is unhelpful for anyone interested in further developments suggested at</w:t>
+      </w:r>
+      <w:r>
+        <w:br/>
+        <w:t>the end of the Discussion.</w:t>
+      </w:r>
+    </w:p>
+    <w:p>
       <w:bookmarkStart w:id="0" w:name="_GoBack"/>
       <w:bookmarkEnd w:id="0"/>
-    </w:p>
+      <w:r>
+        <w:rPr>
+          <w:highlight w:val="yellow"/>
+        </w:rPr>
+        <w:lastRenderedPageBreak/>
+        <w:t>XXX</w:t>
+      </w:r>
+    </w:p>
+    <w:p/>
+    <w:p/>
+    <w:p/>
+    <w:p/>
+    <w:p/>
+    <w:p/>
+    <w:p/>
     <w:p>
       <w:pPr>
         <w:rPr>
@@ -946,7 +1570,6 @@
   <w:style w:type="character" w:default="1" w:styleId="DefaultParagraphFont">
     <w:name w:val="Default Paragraph Font"/>
     <w:uiPriority w:val="1"/>
-    <w:semiHidden/>
     <w:unhideWhenUsed/>
   </w:style>
   <w:style w:type="table" w:default="1" w:styleId="TableNormal">
@@ -969,6 +1592,29 @@
     <w:uiPriority w:val="99"/>
     <w:semiHidden/>
     <w:unhideWhenUsed/>
+  </w:style>
+  <w:style w:type="character" w:styleId="Hyperlink">
+    <w:name w:val="Hyperlink"/>
+    <w:basedOn w:val="DefaultParagraphFont"/>
+    <w:uiPriority w:val="99"/>
+    <w:unhideWhenUsed/>
+    <w:rsid w:val="00BC649D"/>
+    <w:rPr>
+      <w:color w:val="0563C1" w:themeColor="hyperlink"/>
+      <w:u w:val="single"/>
+    </w:rPr>
+  </w:style>
+  <w:style w:type="character" w:styleId="UnresolvedMention">
+    <w:name w:val="Unresolved Mention"/>
+    <w:basedOn w:val="DefaultParagraphFont"/>
+    <w:uiPriority w:val="99"/>
+    <w:semiHidden/>
+    <w:unhideWhenUsed/>
+    <w:rsid w:val="00BC649D"/>
+    <w:rPr>
+      <w:color w:val="605E5C"/>
+      <w:shd w:val="clear" w:color="auto" w:fill="E1DFDD"/>
+    </w:rPr>
   </w:style>
 </w:styles>
 </file>

</xml_diff>